<commit_message>
add some note in 2016_6.c
</commit_message>
<xml_diff>
--- a/数据结构复习卷/数据结构2016试题.docx
+++ b/数据结构复习卷/数据结构2016试题.docx
@@ -333,7 +333,6 @@
         <w:pStyle w:val="a7"/>
         <w:ind w:left="360" w:firstLineChars="0" w:firstLine="0"/>
         <w:rPr>
-          <w:rFonts w:hint="eastAsia"/>
           <w:noProof/>
           <w:sz w:val="32"/>
         </w:rPr>
@@ -353,7 +352,6 @@
         <w:pStyle w:val="a7"/>
         <w:ind w:left="360" w:firstLineChars="0" w:firstLine="0"/>
         <w:rPr>
-          <w:rFonts w:hint="eastAsia"/>
           <w:b/>
           <w:noProof/>
           <w:sz w:val="32"/>
@@ -383,7 +381,7 @@
           <v:shape id="_x0000_i1025" type="#_x0000_t75" style="width:414.75pt;height:198.75pt" o:ole="">
             <v:imagedata r:id="rId9" o:title=""/>
           </v:shape>
-          <o:OLEObject Type="Embed" ProgID="Visio.Drawing.15" ShapeID="_x0000_i1025" DrawAspect="Content" ObjectID="_1577942391" r:id="rId10"/>
+          <o:OLEObject Type="Embed" ProgID="Visio.Drawing.15" ShapeID="_x0000_i1025" DrawAspect="Content" ObjectID="_1577942968" r:id="rId10"/>
         </w:object>
       </w:r>
     </w:p>
@@ -565,7 +563,6 @@
       <w:pPr>
         <w:ind w:firstLine="360"/>
         <w:rPr>
-          <w:rFonts w:hint="eastAsia"/>
           <w:noProof/>
           <w:sz w:val="24"/>
         </w:rPr>
@@ -583,56 +580,13 @@
           <w:noProof/>
           <w:sz w:val="24"/>
         </w:rPr>
-        <w:t xml:space="preserve">(n+1) = F(n) + F(n-1) = O(2^n) + </w:t>
-      </w:r>
-      <w:r>
-        <w:rPr>
-          <w:noProof/>
-          <w:sz w:val="24"/>
-        </w:rPr>
-        <w:t>O(2^</w:t>
-      </w:r>
-      <w:r>
-        <w:rPr>
-          <w:noProof/>
-          <w:sz w:val="24"/>
-        </w:rPr>
-        <w:t>(</w:t>
-      </w:r>
-      <w:r>
-        <w:rPr>
-          <w:noProof/>
-          <w:sz w:val="24"/>
-        </w:rPr>
-        <w:t>n</w:t>
-      </w:r>
-      <w:r>
-        <w:rPr>
-          <w:noProof/>
-          <w:sz w:val="24"/>
-        </w:rPr>
-        <w:t>-1)</w:t>
-      </w:r>
-      <w:r>
-        <w:rPr>
-          <w:noProof/>
-          <w:sz w:val="24"/>
-        </w:rPr>
-        <w:t>)</w:t>
-      </w:r>
-      <w:r>
-        <w:rPr>
-          <w:noProof/>
-          <w:sz w:val="24"/>
-        </w:rPr>
-        <w:t xml:space="preserve"> = O(2^(n+1))</w:t>
+        <w:t>(n+1) = F(n) + F(n-1) = O(2^n) + O(2^(n-1)) = O(2^(n+1))</w:t>
       </w:r>
     </w:p>
     <w:p>
       <w:pPr>
         <w:ind w:firstLine="360"/>
         <w:rPr>
-          <w:rFonts w:hint="eastAsia"/>
           <w:noProof/>
           <w:sz w:val="24"/>
         </w:rPr>
@@ -823,7 +777,6 @@
         <w:pStyle w:val="a7"/>
         <w:ind w:left="360" w:firstLineChars="0" w:firstLine="0"/>
         <w:rPr>
-          <w:rFonts w:hint="eastAsia"/>
           <w:b/>
           <w:sz w:val="32"/>
         </w:rPr>
@@ -833,7 +786,6 @@
       <w:pPr>
         <w:ind w:firstLine="360"/>
         <w:rPr>
-          <w:rFonts w:hint="eastAsia"/>
           <w:sz w:val="28"/>
         </w:rPr>
       </w:pPr>
@@ -848,7 +800,6 @@
     <w:p>
       <w:pPr>
         <w:rPr>
-          <w:rFonts w:hint="eastAsia"/>
           <w:sz w:val="28"/>
         </w:rPr>
       </w:pPr>
@@ -1271,7 +1222,6 @@
     <w:p>
       <w:pPr>
         <w:rPr>
-          <w:rFonts w:hint="eastAsia"/>
           <w:sz w:val="28"/>
         </w:rPr>
       </w:pPr>
@@ -2290,14 +2240,7 @@
           <w:rFonts w:hint="eastAsia"/>
           <w:sz w:val="24"/>
         </w:rPr>
-        <w:t>，然而4已经被占，于是i++，</w:t>
-      </w:r>
-      <w:r>
-        <w:rPr>
-          <w:rFonts w:hint="eastAsia"/>
-          <w:sz w:val="24"/>
-        </w:rPr>
-        <w:t>（913 +</w:t>
+        <w:t>，然而4已经被占，于是i++，（913 +</w:t>
       </w:r>
       <w:r>
         <w:rPr>
@@ -2756,7 +2699,6 @@
     <w:p>
       <w:pPr>
         <w:rPr>
-          <w:rFonts w:hint="eastAsia"/>
           <w:sz w:val="24"/>
         </w:rPr>
       </w:pPr>
@@ -3050,21 +2992,7 @@
             <w:rStyle w:val="a8"/>
             <w:sz w:val="28"/>
           </w:rPr>
-          <w:t>http</w:t>
-        </w:r>
-        <w:r>
-          <w:rPr>
-            <w:rStyle w:val="a8"/>
-            <w:sz w:val="28"/>
-          </w:rPr>
-          <w:t>s</w:t>
-        </w:r>
-        <w:r>
-          <w:rPr>
-            <w:rStyle w:val="a8"/>
-            <w:sz w:val="28"/>
-          </w:rPr>
-          <w:t>://github.com/tofar/data-structure/tree/master/</w:t>
+          <w:t>https://github.com/tofar/data-structure/tree/master/</w:t>
         </w:r>
         <w:r>
           <w:rPr>
@@ -3231,17 +3159,7 @@
           <w:b/>
           <w:sz w:val="32"/>
         </w:rPr>
-        <w:t>分别调整为</w:t>
-      </w:r>
-      <w:bookmarkStart w:id="1" w:name="_GoBack"/>
-      <w:bookmarkEnd w:id="1"/>
-      <w:r>
-        <w:rPr>
-          <w:rFonts w:hint="eastAsia"/>
-          <w:b/>
-          <w:sz w:val="32"/>
-        </w:rPr>
-        <w:t>最大堆和最小堆，用图表示建堆过程。</w:t>
+        <w:t>分别调整为最大堆和最小堆，用图表示建堆过程。</w:t>
       </w:r>
     </w:p>
     <w:p>
@@ -3768,24 +3686,17 @@
       <w:pPr>
         <w:ind w:firstLine="420"/>
         <w:rPr>
-          <w:sz w:val="28"/>
-        </w:rPr>
-      </w:pPr>
-      <w:r>
-        <w:rPr>
-          <w:rFonts w:hint="eastAsia"/>
-          <w:sz w:val="28"/>
-        </w:rPr>
-        <w:t>然后递归调用函数，只是函数的参数不同</w:t>
-      </w:r>
-    </w:p>
-    <w:p>
-      <w:pPr>
-        <w:rPr>
-          <w:b/>
-          <w:sz w:val="32"/>
-        </w:rPr>
-      </w:pPr>
+          <w:rFonts w:hint="eastAsia"/>
+          <w:sz w:val="28"/>
+        </w:rPr>
+      </w:pPr>
+      <w:r>
+        <w:rPr>
+          <w:rFonts w:hint="eastAsia"/>
+          <w:sz w:val="28"/>
+        </w:rPr>
+        <w:t>注：这里为了达到缩小数组查找范围的目的，每次可以将调用函数中数组指针的头指针位置移动，以及修改数组长度的参数，和k（和指针移动有关），具体看代码</w:t>
+      </w:r>
     </w:p>
     <w:p>
       <w:pPr>
@@ -3806,7 +3717,16 @@
             <w:rStyle w:val="a8"/>
             <w:sz w:val="28"/>
           </w:rPr>
-          <w:t>https://github.com/tofar/data-structure/tree/master/</w:t>
+          <w:t>https://github.c</w:t>
+        </w:r>
+        <w:bookmarkStart w:id="1" w:name="_GoBack"/>
+        <w:bookmarkEnd w:id="1"/>
+        <w:r>
+          <w:rPr>
+            <w:rStyle w:val="a8"/>
+            <w:sz w:val="28"/>
+          </w:rPr>
+          <w:t>om/tofar/data-structure/tree/master/</w:t>
         </w:r>
         <w:r>
           <w:rPr>
@@ -3817,6 +3737,13 @@
           <w:t>数据结构复习卷</w:t>
         </w:r>
       </w:hyperlink>
+      <w:r>
+        <w:rPr>
+          <w:rStyle w:val="a8"/>
+          <w:sz w:val="28"/>
+        </w:rPr>
+        <w:t>/2016_6.c</w:t>
+      </w:r>
     </w:p>
     <w:p>
       <w:pPr>
@@ -4268,7 +4195,6 @@
           <w:b/>
           <w:sz w:val="32"/>
         </w:rPr>
-        <w:lastRenderedPageBreak/>
         <w:t>编程一个C语言函数 int</w:t>
       </w:r>
       <w:r>

</xml_diff>

<commit_message>
add annotation about 2016_9
</commit_message>
<xml_diff>
--- a/数据结构复习卷/数据结构2016试题.docx
+++ b/数据结构复习卷/数据结构2016试题.docx
@@ -381,7 +381,7 @@
           <v:shape id="_x0000_i1025" type="#_x0000_t75" style="width:415.25pt;height:199.25pt" o:ole="">
             <v:imagedata r:id="rId9" o:title=""/>
           </v:shape>
-          <o:OLEObject Type="Embed" ProgID="Visio.Drawing.15" ShapeID="_x0000_i1025" DrawAspect="Content" ObjectID="_1578124151" r:id="rId10"/>
+          <o:OLEObject Type="Embed" ProgID="Visio.Drawing.15" ShapeID="_x0000_i1025" DrawAspect="Content" ObjectID="_1578125781" r:id="rId10"/>
         </w:object>
       </w:r>
     </w:p>
@@ -4762,48 +4762,69 @@
     <w:p>
       <w:pPr>
         <w:rPr>
-          <w:sz w:val="28"/>
-        </w:rPr>
-      </w:pPr>
-      <w:r>
-        <w:rPr>
-          <w:rFonts w:hint="eastAsia"/>
-          <w:sz w:val="28"/>
-        </w:rPr>
-        <w:t>题解：</w:t>
-      </w:r>
-    </w:p>
-    <w:p>
-      <w:pPr>
-        <w:rPr>
-          <w:sz w:val="28"/>
-        </w:rPr>
-      </w:pPr>
-      <w:r>
-        <w:rPr>
-          <w:rFonts w:hint="eastAsia"/>
-          <w:sz w:val="28"/>
+          <w:rFonts w:hint="eastAsia"/>
+          <w:sz w:val="32"/>
+        </w:rPr>
+      </w:pPr>
+      <w:r>
+        <w:rPr>
+          <w:rFonts w:hint="eastAsia"/>
+          <w:sz w:val="32"/>
+        </w:rPr>
+        <w:t>注：这里我觉得老师的题目定义不太好，写了对称，怎么有</w:t>
+      </w:r>
+      <w:r>
+        <w:rPr>
+          <w:rFonts w:hint="eastAsia"/>
+          <w:sz w:val="32"/>
         </w:rPr>
         <w:lastRenderedPageBreak/>
-        <w:t>本题先判断root的左右子树是否相等，再通过一个递归调用判断root的左右子树是否对称。</w:t>
-      </w:r>
-    </w:p>
-    <w:p>
-      <w:pPr>
-        <w:rPr>
-          <w:rFonts w:hint="eastAsia"/>
-          <w:sz w:val="28"/>
-        </w:rPr>
-      </w:pPr>
-      <w:r>
-        <w:rPr>
-          <w:rFonts w:hint="eastAsia"/>
-          <w:sz w:val="28"/>
-        </w:rPr>
-        <w:t>这里判断左右子树是否对称是通过判断左子树的左子树和右子树的右子树是否相等，左子树的右子树和右子树的左子树是否相等来判定。</w:t>
+        <w:t>注释左右子树完全相等。。。。。。</w:t>
       </w:r>
       <w:bookmarkStart w:id="1" w:name="_GoBack"/>
       <w:bookmarkEnd w:id="1"/>
+    </w:p>
+    <w:p>
+      <w:pPr>
+        <w:rPr>
+          <w:sz w:val="28"/>
+        </w:rPr>
+      </w:pPr>
+      <w:r>
+        <w:rPr>
+          <w:rFonts w:hint="eastAsia"/>
+          <w:sz w:val="28"/>
+        </w:rPr>
+        <w:t>题解：</w:t>
+      </w:r>
+    </w:p>
+    <w:p>
+      <w:pPr>
+        <w:rPr>
+          <w:sz w:val="28"/>
+        </w:rPr>
+      </w:pPr>
+      <w:r>
+        <w:rPr>
+          <w:rFonts w:hint="eastAsia"/>
+          <w:sz w:val="28"/>
+        </w:rPr>
+        <w:t>本题先判断root的左右子树是否相等，再通过一个递归调用判断root的左右子树是否对称。</w:t>
+      </w:r>
+    </w:p>
+    <w:p>
+      <w:pPr>
+        <w:rPr>
+          <w:sz w:val="28"/>
+        </w:rPr>
+      </w:pPr>
+      <w:r>
+        <w:rPr>
+          <w:rFonts w:hint="eastAsia"/>
+          <w:sz w:val="28"/>
+        </w:rPr>
+        <w:t>这里判断左右子树是否对称是通过判断左子树的左子树和右子树的右子树是否相等，左子树的右子树和右子树的左子树是否相等来判定。</w:t>
+      </w:r>
     </w:p>
     <w:p>
       <w:pPr>

</xml_diff>